<commit_message>
prueba de consistencia una sola orden
</commit_message>
<xml_diff>
--- a/TP1/Ejercicio_3/Estudio.docx
+++ b/TP1/Ejercicio_3/Estudio.docx
@@ -2,7 +2,226 @@
 <file path=word/document.xml><?xml version="1.0" encoding="utf-8"?>
 <w:document xmlns:wpc="http://schemas.microsoft.com/office/word/2010/wordprocessingCanvas" xmlns:cx="http://schemas.microsoft.com/office/drawing/2014/chartex" xmlns:cx1="http://schemas.microsoft.com/office/drawing/2015/9/8/chartex" xmlns:cx2="http://schemas.microsoft.com/office/drawing/2015/10/21/chartex" xmlns:cx3="http://schemas.microsoft.com/office/drawing/2016/5/9/chartex" xmlns:cx4="http://schemas.microsoft.com/office/drawing/2016/5/10/chartex" xmlns:cx5="http://schemas.microsoft.com/office/drawing/2016/5/11/chartex" xmlns:cx6="http://schemas.microsoft.com/office/drawing/2016/5/12/chartex" xmlns:cx7="http://schemas.microsoft.com/office/drawing/2016/5/13/chartex" xmlns:cx8="http://schemas.microsoft.com/office/drawing/2016/5/14/chartex" xmlns:mc="http://schemas.openxmlformats.org/markup-compatibility/2006" xmlns:aink="http://schemas.microsoft.com/office/drawing/2016/ink" xmlns:am3d="http://schemas.microsoft.com/office/drawing/2017/model3d" xmlns:o="urn:schemas-microsoft-com:office:office" xmlns:r="http://schemas.openxmlformats.org/officeDocument/2006/relationships" xmlns:m="http://schemas.openxmlformats.org/officeDocument/2006/math" xmlns:v="urn:schemas-microsoft-com:vml" xmlns:wp14="http://schemas.microsoft.com/office/word/2010/wordprocessingDrawing" xmlns:wp="http://schemas.openxmlformats.org/drawingml/2006/wordprocessingDrawing" xmlns:w10="urn:schemas-microsoft-com:office:word" xmlns:w="http://schemas.openxmlformats.org/wordprocessingml/2006/main" xmlns:w14="http://schemas.microsoft.com/office/word/2010/wordml" xmlns:w15="http://schemas.microsoft.com/office/word/2012/wordml" xmlns:w16cex="http://schemas.microsoft.com/office/word/2018/wordml/cex" xmlns:w16cid="http://schemas.microsoft.com/office/word/2016/wordml/cid" xmlns:w16="http://schemas.microsoft.com/office/word/2018/wordml" xmlns:w16sdtdh="http://schemas.microsoft.com/office/word/2020/wordml/sdtdatahash" xmlns:w16se="http://schemas.microsoft.com/office/word/2015/wordml/symex" xmlns:wpg="http://schemas.microsoft.com/office/word/2010/wordprocessingGroup" xmlns:wpi="http://schemas.microsoft.com/office/word/2010/wordprocessingInk" xmlns:wne="http://schemas.microsoft.com/office/word/2006/wordml" xmlns:wps="http://schemas.microsoft.com/office/word/2010/wordprocessingShape" mc:Ignorable="w14 w15 w16se w16cid w16 w16cex w16sdtdh wp14">
   <w:body>
-    <w:p/>
+    <w:p>
+      <w:pPr>
+        <w:rPr>
+          <w:lang w:val="es-AR"/>
+        </w:rPr>
+      </w:pPr>
+      <w:r>
+        <w:rPr>
+          <w:lang w:val="es-AR"/>
+        </w:rPr>
+        <w:t>PRIMERA PRUEBA DE TEMPLRE SIMULADO</w:t>
+      </w:r>
+    </w:p>
+    <w:p>
+      <w:pPr>
+        <w:rPr>
+          <w:lang w:val="es-AR"/>
+        </w:rPr>
+      </w:pPr>
+    </w:p>
+    <w:p>
+      <w:pPr>
+        <w:rPr>
+          <w:lang w:val="es-AR"/>
+        </w:rPr>
+      </w:pPr>
+      <w:r>
+        <w:rPr>
+          <w:lang w:val="es-AR"/>
+        </w:rPr>
+        <w:t xml:space="preserve">Dejando una misma orden fija </w:t>
+      </w:r>
+    </w:p>
+    <w:p>
+      <w:pPr>
+        <w:rPr>
+          <w:lang w:val="es-AR"/>
+        </w:rPr>
+      </w:pPr>
+      <w:proofErr w:type="spellStart"/>
+      <w:r>
+        <w:rPr>
+          <w:lang w:val="es-AR"/>
+        </w:rPr>
+        <w:t>Calculo</w:t>
+      </w:r>
+      <w:proofErr w:type="spellEnd"/>
+      <w:r>
+        <w:rPr>
+          <w:lang w:val="es-AR"/>
+        </w:rPr>
+        <w:t xml:space="preserve"> de temperatura </w:t>
+      </w:r>
+      <w:proofErr w:type="spellStart"/>
+      <w:r>
+        <w:rPr>
+          <w:lang w:val="es-AR"/>
+        </w:rPr>
+        <w:t>lñinea</w:t>
+      </w:r>
+      <w:proofErr w:type="spellEnd"/>
+    </w:p>
+    <w:p>
+      <w:pPr>
+        <w:rPr>
+          <w:lang w:val="es-AR"/>
+        </w:rPr>
+      </w:pPr>
+      <w:r>
+        <w:rPr>
+          <w:lang w:val="es-AR"/>
+        </w:rPr>
+        <w:t xml:space="preserve">Con un </w:t>
+      </w:r>
+      <w:proofErr w:type="spellStart"/>
+      <w:r>
+        <w:rPr>
+          <w:lang w:val="es-AR"/>
+        </w:rPr>
+        <w:t>Temperatura_Inicial</w:t>
+      </w:r>
+      <w:proofErr w:type="spellEnd"/>
+      <w:r>
+        <w:rPr>
+          <w:lang w:val="es-AR"/>
+        </w:rPr>
+        <w:t xml:space="preserve"> = 100 bastante pequeño, el </w:t>
+      </w:r>
+      <w:proofErr w:type="spellStart"/>
+      <w:r>
+        <w:rPr>
+          <w:lang w:val="es-AR"/>
+        </w:rPr>
+        <w:t>agoritmo</w:t>
+      </w:r>
+      <w:proofErr w:type="spellEnd"/>
+    </w:p>
+    <w:p>
+      <w:pPr>
+        <w:rPr>
+          <w:lang w:val="es-AR"/>
+        </w:rPr>
+      </w:pPr>
+      <w:proofErr w:type="spellStart"/>
+      <w:r>
+        <w:rPr>
+          <w:lang w:val="es-AR"/>
+        </w:rPr>
+        <w:t>OCn</w:t>
+      </w:r>
+      <w:proofErr w:type="spellEnd"/>
+      <w:r>
+        <w:rPr>
+          <w:lang w:val="es-AR"/>
+        </w:rPr>
+        <w:t xml:space="preserve"> una </w:t>
+      </w:r>
+      <w:proofErr w:type="spellStart"/>
+      <w:r>
+        <w:rPr>
+          <w:lang w:val="es-AR"/>
+        </w:rPr>
+        <w:t>cobnvergencia</w:t>
+      </w:r>
+      <w:proofErr w:type="spellEnd"/>
+      <w:r>
+        <w:rPr>
+          <w:lang w:val="es-AR"/>
+        </w:rPr>
+        <w:t xml:space="preserve"> de 100 veces seguidas el mismo valor</w:t>
+      </w:r>
+    </w:p>
+    <w:p>
+      <w:pPr>
+        <w:rPr>
+          <w:lang w:val="es-AR"/>
+        </w:rPr>
+      </w:pPr>
+    </w:p>
+    <w:p>
+      <w:pPr>
+        <w:rPr>
+          <w:lang w:val="es-AR"/>
+        </w:rPr>
+      </w:pPr>
+      <w:r>
+        <w:rPr>
+          <w:lang w:val="es-AR"/>
+        </w:rPr>
+        <w:t xml:space="preserve">El algoritmo </w:t>
+      </w:r>
+      <w:proofErr w:type="spellStart"/>
+      <w:r>
+        <w:rPr>
+          <w:lang w:val="es-AR"/>
+        </w:rPr>
+        <w:t>noconverge</w:t>
+      </w:r>
+      <w:proofErr w:type="spellEnd"/>
+      <w:r>
+        <w:rPr>
+          <w:lang w:val="es-AR"/>
+        </w:rPr>
+        <w:t xml:space="preserve"> siempre sale por </w:t>
+      </w:r>
+      <w:proofErr w:type="spellStart"/>
+      <w:r>
+        <w:rPr>
+          <w:lang w:val="es-AR"/>
+        </w:rPr>
+        <w:t>numero</w:t>
+      </w:r>
+      <w:proofErr w:type="spellEnd"/>
+      <w:r>
+        <w:rPr>
+          <w:lang w:val="es-AR"/>
+        </w:rPr>
+        <w:t xml:space="preserve"> de iteraciones</w:t>
+      </w:r>
+    </w:p>
+    <w:p>
+      <w:pPr>
+        <w:rPr>
+          <w:lang w:val="es-AR"/>
+        </w:rPr>
+      </w:pPr>
+    </w:p>
+    <w:p>
+      <w:pPr>
+        <w:rPr>
+          <w:lang w:val="es-AR"/>
+        </w:rPr>
+      </w:pPr>
+      <w:r>
+        <w:rPr>
+          <w:lang w:val="es-AR"/>
+        </w:rPr>
+        <w:t xml:space="preserve">Al subir el valor de T inicial el algoritmo se aleja de los peores valores y la función de probabilidad ayuda a que no elija totalmente al azar y sirve del filtro. </w:t>
+      </w:r>
+    </w:p>
+    <w:p>
+      <w:pPr>
+        <w:rPr>
+          <w:lang w:val="es-AR"/>
+        </w:rPr>
+      </w:pPr>
+    </w:p>
+    <w:p>
+      <w:pPr>
+        <w:rPr>
+          <w:lang w:val="es-AR"/>
+        </w:rPr>
+      </w:pPr>
+      <w:r>
+        <w:rPr>
+          <w:lang w:val="es-AR"/>
+        </w:rPr>
+        <w:t xml:space="preserve">Sin embargo llegando aun a valores iniciales de temperatura hasta casi 1500 el algoritmo para una orden de 4 no converge al valor optimo </w:t>
+      </w:r>
+    </w:p>
     <w:sectPr>
       <w:pgSz w:w="11909" w:h="16834"/>
       <w:pgMar w:top="1440" w:right="1440" w:bottom="1440" w:left="1440" w:header="720" w:footer="720" w:gutter="0"/>

</xml_diff>